<commit_message>
added the pdf file
</commit_message>
<xml_diff>
--- a/git guide.docx
+++ b/git guide.docx
@@ -10,7 +10,924 @@
     <w:p/>
     <w:p>
       <w:r>
-        <w:t>By Karol Loughlin</w:t>
+        <w:t>By Karol Loughli</w:t>
+      </w:r>
+      <w:r>
+        <w:t>n</w:t>
+      </w:r>
+    </w:p>
+    <w:p/>
+    <w:p>
+      <w:pPr>
+        <w:pStyle w:val="ListParagraph"/>
+        <w:numPr>
+          <w:ilvl w:val="0"/>
+          <w:numId w:val="1"/>
+        </w:numPr>
+      </w:pPr>
+      <w:r>
+        <w:t xml:space="preserve">Init </w:t>
+      </w:r>
+      <w:r>
+        <w:t>= initialises a git repository inside of a folder.</w:t>
+      </w:r>
+    </w:p>
+    <w:p>
+      <w:pPr>
+        <w:pStyle w:val="ListParagraph"/>
+        <w:numPr>
+          <w:ilvl w:val="0"/>
+          <w:numId w:val="1"/>
+        </w:numPr>
+      </w:pPr>
+      <w:r>
+        <w:rPr>
+          <w:noProof/>
+        </w:rPr>
+        <w:drawing>
+          <wp:inline distT="0" distB="0" distL="0" distR="0" wp14:anchorId="4CF86C60" wp14:editId="7162774A">
+            <wp:extent cx="5534025" cy="3524250"/>
+            <wp:effectExtent l="0" t="0" r="9525" b="0"/>
+            <wp:docPr id="2" name="Picture 2"/>
+            <wp:cNvGraphicFramePr>
+              <a:graphicFrameLocks xmlns:a="http://schemas.openxmlformats.org/drawingml/2006/main" noChangeAspect="1"/>
+            </wp:cNvGraphicFramePr>
+            <a:graphic xmlns:a="http://schemas.openxmlformats.org/drawingml/2006/main">
+              <a:graphicData uri="http://schemas.openxmlformats.org/drawingml/2006/picture">
+                <pic:pic xmlns:pic="http://schemas.openxmlformats.org/drawingml/2006/picture">
+                  <pic:nvPicPr>
+                    <pic:cNvPr id="1" name=""/>
+                    <pic:cNvPicPr/>
+                  </pic:nvPicPr>
+                  <pic:blipFill>
+                    <a:blip r:embed="rId5"/>
+                    <a:stretch>
+                      <a:fillRect/>
+                    </a:stretch>
+                  </pic:blipFill>
+                  <pic:spPr>
+                    <a:xfrm>
+                      <a:off x="0" y="0"/>
+                      <a:ext cx="5534025" cy="3524250"/>
+                    </a:xfrm>
+                    <a:prstGeom prst="rect">
+                      <a:avLst/>
+                    </a:prstGeom>
+                  </pic:spPr>
+                </pic:pic>
+              </a:graphicData>
+            </a:graphic>
+          </wp:inline>
+        </w:drawing>
+      </w:r>
+    </w:p>
+    <w:p/>
+    <w:p>
+      <w:pPr>
+        <w:pStyle w:val="ListParagraph"/>
+        <w:numPr>
+          <w:ilvl w:val="0"/>
+          <w:numId w:val="1"/>
+        </w:numPr>
+      </w:pPr>
+      <w:r>
+        <w:lastRenderedPageBreak/>
+        <w:t xml:space="preserve">Add </w:t>
+      </w:r>
+      <w:r>
+        <w:t xml:space="preserve">= adds a change in the working directory into the staging area. In the </w:t>
+      </w:r>
+      <w:proofErr w:type="gramStart"/>
+      <w:r>
+        <w:t>format ”git</w:t>
+      </w:r>
+      <w:proofErr w:type="gramEnd"/>
+      <w:r>
+        <w:t xml:space="preserve"> add .”</w:t>
+      </w:r>
+      <w:r>
+        <w:rPr>
+          <w:noProof/>
+        </w:rPr>
+        <w:drawing>
+          <wp:inline distT="0" distB="0" distL="0" distR="0" wp14:anchorId="0DB53186" wp14:editId="7B3992D4">
+            <wp:extent cx="5534025" cy="3524250"/>
+            <wp:effectExtent l="0" t="0" r="9525" b="0"/>
+            <wp:docPr id="3" name="Picture 3"/>
+            <wp:cNvGraphicFramePr>
+              <a:graphicFrameLocks xmlns:a="http://schemas.openxmlformats.org/drawingml/2006/main" noChangeAspect="1"/>
+            </wp:cNvGraphicFramePr>
+            <a:graphic xmlns:a="http://schemas.openxmlformats.org/drawingml/2006/main">
+              <a:graphicData uri="http://schemas.openxmlformats.org/drawingml/2006/picture">
+                <pic:pic xmlns:pic="http://schemas.openxmlformats.org/drawingml/2006/picture">
+                  <pic:nvPicPr>
+                    <pic:cNvPr id="1" name=""/>
+                    <pic:cNvPicPr/>
+                  </pic:nvPicPr>
+                  <pic:blipFill>
+                    <a:blip r:embed="rId6"/>
+                    <a:stretch>
+                      <a:fillRect/>
+                    </a:stretch>
+                  </pic:blipFill>
+                  <pic:spPr>
+                    <a:xfrm>
+                      <a:off x="0" y="0"/>
+                      <a:ext cx="5534025" cy="3524250"/>
+                    </a:xfrm>
+                    <a:prstGeom prst="rect">
+                      <a:avLst/>
+                    </a:prstGeom>
+                  </pic:spPr>
+                </pic:pic>
+              </a:graphicData>
+            </a:graphic>
+          </wp:inline>
+        </w:drawing>
+      </w:r>
+    </w:p>
+    <w:p/>
+    <w:p>
+      <w:pPr>
+        <w:pStyle w:val="ListParagraph"/>
+        <w:numPr>
+          <w:ilvl w:val="0"/>
+          <w:numId w:val="1"/>
+        </w:numPr>
+      </w:pPr>
+      <w:r>
+        <w:t xml:space="preserve">Status </w:t>
+      </w:r>
+      <w:r>
+        <w:t>= D</w:t>
+      </w:r>
+      <w:r>
+        <w:t>isplays the state of the working directory and the staging area</w:t>
+      </w:r>
+      <w:r>
+        <w:t>. FORMAT git status</w:t>
+      </w:r>
+      <w:r>
+        <w:rPr>
+          <w:noProof/>
+        </w:rPr>
+        <w:drawing>
+          <wp:inline distT="0" distB="0" distL="0" distR="0" wp14:anchorId="5B136AC5" wp14:editId="12F3F15E">
+            <wp:extent cx="5534025" cy="3524250"/>
+            <wp:effectExtent l="0" t="0" r="9525" b="0"/>
+            <wp:docPr id="4" name="Picture 4"/>
+            <wp:cNvGraphicFramePr>
+              <a:graphicFrameLocks xmlns:a="http://schemas.openxmlformats.org/drawingml/2006/main" noChangeAspect="1"/>
+            </wp:cNvGraphicFramePr>
+            <a:graphic xmlns:a="http://schemas.openxmlformats.org/drawingml/2006/main">
+              <a:graphicData uri="http://schemas.openxmlformats.org/drawingml/2006/picture">
+                <pic:pic xmlns:pic="http://schemas.openxmlformats.org/drawingml/2006/picture">
+                  <pic:nvPicPr>
+                    <pic:cNvPr id="1" name=""/>
+                    <pic:cNvPicPr/>
+                  </pic:nvPicPr>
+                  <pic:blipFill>
+                    <a:blip r:embed="rId7"/>
+                    <a:stretch>
+                      <a:fillRect/>
+                    </a:stretch>
+                  </pic:blipFill>
+                  <pic:spPr>
+                    <a:xfrm>
+                      <a:off x="0" y="0"/>
+                      <a:ext cx="5534025" cy="3524250"/>
+                    </a:xfrm>
+                    <a:prstGeom prst="rect">
+                      <a:avLst/>
+                    </a:prstGeom>
+                  </pic:spPr>
+                </pic:pic>
+              </a:graphicData>
+            </a:graphic>
+          </wp:inline>
+        </w:drawing>
+      </w:r>
+    </w:p>
+    <w:p/>
+    <w:p>
+      <w:pPr>
+        <w:pStyle w:val="ListParagraph"/>
+        <w:numPr>
+          <w:ilvl w:val="0"/>
+          <w:numId w:val="1"/>
+        </w:numPr>
+        <w:tabs>
+          <w:tab w:val="left" w:pos="1335"/>
+        </w:tabs>
+      </w:pPr>
+      <w:r>
+        <w:lastRenderedPageBreak/>
+        <w:t>Commit</w:t>
+      </w:r>
+      <w:r>
+        <w:t xml:space="preserve"> = will enter editor mode for comments, and/or make a new revision point on repository. Git commit</w:t>
+      </w:r>
+      <w:r>
+        <w:rPr>
+          <w:noProof/>
+        </w:rPr>
+        <w:drawing>
+          <wp:inline distT="0" distB="0" distL="0" distR="0" wp14:anchorId="1695C29C" wp14:editId="0A579379">
+            <wp:extent cx="5534025" cy="3524250"/>
+            <wp:effectExtent l="0" t="0" r="9525" b="0"/>
+            <wp:docPr id="5" name="Picture 5"/>
+            <wp:cNvGraphicFramePr>
+              <a:graphicFrameLocks xmlns:a="http://schemas.openxmlformats.org/drawingml/2006/main" noChangeAspect="1"/>
+            </wp:cNvGraphicFramePr>
+            <a:graphic xmlns:a="http://schemas.openxmlformats.org/drawingml/2006/main">
+              <a:graphicData uri="http://schemas.openxmlformats.org/drawingml/2006/picture">
+                <pic:pic xmlns:pic="http://schemas.openxmlformats.org/drawingml/2006/picture">
+                  <pic:nvPicPr>
+                    <pic:cNvPr id="1" name=""/>
+                    <pic:cNvPicPr/>
+                  </pic:nvPicPr>
+                  <pic:blipFill>
+                    <a:blip r:embed="rId8"/>
+                    <a:stretch>
+                      <a:fillRect/>
+                    </a:stretch>
+                  </pic:blipFill>
+                  <pic:spPr>
+                    <a:xfrm>
+                      <a:off x="0" y="0"/>
+                      <a:ext cx="5534025" cy="3524250"/>
+                    </a:xfrm>
+                    <a:prstGeom prst="rect">
+                      <a:avLst/>
+                    </a:prstGeom>
+                  </pic:spPr>
+                </pic:pic>
+              </a:graphicData>
+            </a:graphic>
+          </wp:inline>
+        </w:drawing>
+      </w:r>
+    </w:p>
+    <w:p/>
+    <w:p>
+      <w:pPr>
+        <w:pStyle w:val="ListParagraph"/>
+        <w:numPr>
+          <w:ilvl w:val="0"/>
+          <w:numId w:val="1"/>
+        </w:numPr>
+      </w:pPr>
+      <w:r>
+        <w:t xml:space="preserve">Remote </w:t>
+      </w:r>
+      <w:r>
+        <w:t>= git remote -</w:t>
+      </w:r>
+      <w:proofErr w:type="gramStart"/>
+      <w:r>
+        <w:t>v :</w:t>
+      </w:r>
+      <w:proofErr w:type="gramEnd"/>
+      <w:r>
+        <w:t xml:space="preserve"> lists repositories on the remote server</w:t>
+      </w:r>
+      <w:r>
+        <w:rPr>
+          <w:noProof/>
+        </w:rPr>
+        <w:drawing>
+          <wp:inline distT="0" distB="0" distL="0" distR="0" wp14:anchorId="74B5A9AF" wp14:editId="783B9DCD">
+            <wp:extent cx="5534025" cy="3524250"/>
+            <wp:effectExtent l="0" t="0" r="9525" b="0"/>
+            <wp:docPr id="6" name="Picture 6"/>
+            <wp:cNvGraphicFramePr>
+              <a:graphicFrameLocks xmlns:a="http://schemas.openxmlformats.org/drawingml/2006/main" noChangeAspect="1"/>
+            </wp:cNvGraphicFramePr>
+            <a:graphic xmlns:a="http://schemas.openxmlformats.org/drawingml/2006/main">
+              <a:graphicData uri="http://schemas.openxmlformats.org/drawingml/2006/picture">
+                <pic:pic xmlns:pic="http://schemas.openxmlformats.org/drawingml/2006/picture">
+                  <pic:nvPicPr>
+                    <pic:cNvPr id="1" name=""/>
+                    <pic:cNvPicPr/>
+                  </pic:nvPicPr>
+                  <pic:blipFill>
+                    <a:blip r:embed="rId9"/>
+                    <a:stretch>
+                      <a:fillRect/>
+                    </a:stretch>
+                  </pic:blipFill>
+                  <pic:spPr>
+                    <a:xfrm>
+                      <a:off x="0" y="0"/>
+                      <a:ext cx="5534025" cy="3524250"/>
+                    </a:xfrm>
+                    <a:prstGeom prst="rect">
+                      <a:avLst/>
+                    </a:prstGeom>
+                  </pic:spPr>
+                </pic:pic>
+              </a:graphicData>
+            </a:graphic>
+          </wp:inline>
+        </w:drawing>
+      </w:r>
+    </w:p>
+    <w:p/>
+    <w:p>
+      <w:pPr>
+        <w:pStyle w:val="ListParagraph"/>
+        <w:numPr>
+          <w:ilvl w:val="0"/>
+          <w:numId w:val="1"/>
+        </w:numPr>
+      </w:pPr>
+      <w:r>
+        <w:lastRenderedPageBreak/>
+        <w:t xml:space="preserve">Push </w:t>
+      </w:r>
+      <w:r>
+        <w:t>= this will update the remote node with the current node. User need to associate remote node. Git push &lt;name&gt;</w:t>
+      </w:r>
+      <w:r>
+        <w:rPr>
+          <w:noProof/>
+        </w:rPr>
+        <w:drawing>
+          <wp:inline distT="0" distB="0" distL="0" distR="0" wp14:anchorId="03B6D004" wp14:editId="1756C8ED">
+            <wp:extent cx="5534025" cy="3524250"/>
+            <wp:effectExtent l="0" t="0" r="9525" b="0"/>
+            <wp:docPr id="7" name="Picture 7"/>
+            <wp:cNvGraphicFramePr>
+              <a:graphicFrameLocks xmlns:a="http://schemas.openxmlformats.org/drawingml/2006/main" noChangeAspect="1"/>
+            </wp:cNvGraphicFramePr>
+            <a:graphic xmlns:a="http://schemas.openxmlformats.org/drawingml/2006/main">
+              <a:graphicData uri="http://schemas.openxmlformats.org/drawingml/2006/picture">
+                <pic:pic xmlns:pic="http://schemas.openxmlformats.org/drawingml/2006/picture">
+                  <pic:nvPicPr>
+                    <pic:cNvPr id="1" name=""/>
+                    <pic:cNvPicPr/>
+                  </pic:nvPicPr>
+                  <pic:blipFill>
+                    <a:blip r:embed="rId10"/>
+                    <a:stretch>
+                      <a:fillRect/>
+                    </a:stretch>
+                  </pic:blipFill>
+                  <pic:spPr>
+                    <a:xfrm>
+                      <a:off x="0" y="0"/>
+                      <a:ext cx="5534025" cy="3524250"/>
+                    </a:xfrm>
+                    <a:prstGeom prst="rect">
+                      <a:avLst/>
+                    </a:prstGeom>
+                  </pic:spPr>
+                </pic:pic>
+              </a:graphicData>
+            </a:graphic>
+          </wp:inline>
+        </w:drawing>
+      </w:r>
+    </w:p>
+    <w:p/>
+    <w:p>
+      <w:pPr>
+        <w:pStyle w:val="ListParagraph"/>
+        <w:numPr>
+          <w:ilvl w:val="0"/>
+          <w:numId w:val="1"/>
+        </w:numPr>
+      </w:pPr>
+      <w:r>
+        <w:t>Branch</w:t>
+      </w:r>
+      <w:r>
+        <w:t xml:space="preserve"> = lists branches on a repository. Git branch -r to list branches on remote</w:t>
+      </w:r>
+      <w:r>
+        <w:rPr>
+          <w:noProof/>
+        </w:rPr>
+        <w:drawing>
+          <wp:inline distT="0" distB="0" distL="0" distR="0" wp14:anchorId="729C70FF" wp14:editId="76A7DD78">
+            <wp:extent cx="5534025" cy="3524250"/>
+            <wp:effectExtent l="0" t="0" r="9525" b="0"/>
+            <wp:docPr id="8" name="Picture 8"/>
+            <wp:cNvGraphicFramePr>
+              <a:graphicFrameLocks xmlns:a="http://schemas.openxmlformats.org/drawingml/2006/main" noChangeAspect="1"/>
+            </wp:cNvGraphicFramePr>
+            <a:graphic xmlns:a="http://schemas.openxmlformats.org/drawingml/2006/main">
+              <a:graphicData uri="http://schemas.openxmlformats.org/drawingml/2006/picture">
+                <pic:pic xmlns:pic="http://schemas.openxmlformats.org/drawingml/2006/picture">
+                  <pic:nvPicPr>
+                    <pic:cNvPr id="1" name=""/>
+                    <pic:cNvPicPr/>
+                  </pic:nvPicPr>
+                  <pic:blipFill>
+                    <a:blip r:embed="rId11"/>
+                    <a:stretch>
+                      <a:fillRect/>
+                    </a:stretch>
+                  </pic:blipFill>
+                  <pic:spPr>
+                    <a:xfrm>
+                      <a:off x="0" y="0"/>
+                      <a:ext cx="5534025" cy="3524250"/>
+                    </a:xfrm>
+                    <a:prstGeom prst="rect">
+                      <a:avLst/>
+                    </a:prstGeom>
+                  </pic:spPr>
+                </pic:pic>
+              </a:graphicData>
+            </a:graphic>
+          </wp:inline>
+        </w:drawing>
+      </w:r>
+    </w:p>
+    <w:p/>
+    <w:p>
+      <w:pPr>
+        <w:pStyle w:val="ListParagraph"/>
+        <w:numPr>
+          <w:ilvl w:val="0"/>
+          <w:numId w:val="1"/>
+        </w:numPr>
+      </w:pPr>
+      <w:r>
+        <w:lastRenderedPageBreak/>
+        <w:t xml:space="preserve">Checkout </w:t>
+      </w:r>
+      <w:r>
+        <w:t xml:space="preserve">= git checkout </w:t>
+      </w:r>
+      <w:proofErr w:type="spellStart"/>
+      <w:r>
+        <w:t>branch_</w:t>
+      </w:r>
+      <w:proofErr w:type="gramStart"/>
+      <w:r>
+        <w:t>name</w:t>
+      </w:r>
+      <w:proofErr w:type="spellEnd"/>
+      <w:r>
+        <w:t xml:space="preserve"> :</w:t>
+      </w:r>
+      <w:proofErr w:type="gramEnd"/>
+      <w:r>
+        <w:t xml:space="preserve"> makes the node a current HEAD. This will not work if there is modified files. </w:t>
+      </w:r>
+      <w:r>
+        <w:rPr>
+          <w:noProof/>
+        </w:rPr>
+        <w:drawing>
+          <wp:inline distT="0" distB="0" distL="0" distR="0" wp14:anchorId="581E8E71" wp14:editId="274B7153">
+            <wp:extent cx="5534025" cy="3524250"/>
+            <wp:effectExtent l="0" t="0" r="9525" b="0"/>
+            <wp:docPr id="10" name="Picture 10"/>
+            <wp:cNvGraphicFramePr>
+              <a:graphicFrameLocks xmlns:a="http://schemas.openxmlformats.org/drawingml/2006/main" noChangeAspect="1"/>
+            </wp:cNvGraphicFramePr>
+            <a:graphic xmlns:a="http://schemas.openxmlformats.org/drawingml/2006/main">
+              <a:graphicData uri="http://schemas.openxmlformats.org/drawingml/2006/picture">
+                <pic:pic xmlns:pic="http://schemas.openxmlformats.org/drawingml/2006/picture">
+                  <pic:nvPicPr>
+                    <pic:cNvPr id="1" name=""/>
+                    <pic:cNvPicPr/>
+                  </pic:nvPicPr>
+                  <pic:blipFill>
+                    <a:blip r:embed="rId12"/>
+                    <a:stretch>
+                      <a:fillRect/>
+                    </a:stretch>
+                  </pic:blipFill>
+                  <pic:spPr>
+                    <a:xfrm>
+                      <a:off x="0" y="0"/>
+                      <a:ext cx="5534025" cy="3524250"/>
+                    </a:xfrm>
+                    <a:prstGeom prst="rect">
+                      <a:avLst/>
+                    </a:prstGeom>
+                  </pic:spPr>
+                </pic:pic>
+              </a:graphicData>
+            </a:graphic>
+          </wp:inline>
+        </w:drawing>
+      </w:r>
+    </w:p>
+    <w:p/>
+    <w:p>
+      <w:pPr>
+        <w:pStyle w:val="ListParagraph"/>
+        <w:numPr>
+          <w:ilvl w:val="0"/>
+          <w:numId w:val="1"/>
+        </w:numPr>
+      </w:pPr>
+      <w:r>
+        <w:t>Merge</w:t>
+      </w:r>
+      <w:r>
+        <w:t xml:space="preserve">, specifically git merge </w:t>
+      </w:r>
+      <w:proofErr w:type="gramStart"/>
+      <w:r>
+        <w:t>master :</w:t>
+      </w:r>
+      <w:proofErr w:type="gramEnd"/>
+      <w:r>
+        <w:t xml:space="preserve"> merges HEAD with master. Git automatically applies changes if </w:t>
+      </w:r>
+      <w:r>
+        <w:t>separate. Edit files and then commit.</w:t>
+      </w:r>
+      <w:r>
+        <w:rPr>
+          <w:noProof/>
+        </w:rPr>
+        <w:drawing>
+          <wp:inline distT="0" distB="0" distL="0" distR="0" wp14:anchorId="7DC58477" wp14:editId="1D77D220">
+            <wp:extent cx="5534025" cy="3524250"/>
+            <wp:effectExtent l="0" t="0" r="9525" b="0"/>
+            <wp:docPr id="9" name="Picture 9"/>
+            <wp:cNvGraphicFramePr>
+              <a:graphicFrameLocks xmlns:a="http://schemas.openxmlformats.org/drawingml/2006/main" noChangeAspect="1"/>
+            </wp:cNvGraphicFramePr>
+            <a:graphic xmlns:a="http://schemas.openxmlformats.org/drawingml/2006/main">
+              <a:graphicData uri="http://schemas.openxmlformats.org/drawingml/2006/picture">
+                <pic:pic xmlns:pic="http://schemas.openxmlformats.org/drawingml/2006/picture">
+                  <pic:nvPicPr>
+                    <pic:cNvPr id="1" name=""/>
+                    <pic:cNvPicPr/>
+                  </pic:nvPicPr>
+                  <pic:blipFill>
+                    <a:blip r:embed="rId13"/>
+                    <a:stretch>
+                      <a:fillRect/>
+                    </a:stretch>
+                  </pic:blipFill>
+                  <pic:spPr>
+                    <a:xfrm>
+                      <a:off x="0" y="0"/>
+                      <a:ext cx="5534025" cy="3524250"/>
+                    </a:xfrm>
+                    <a:prstGeom prst="rect">
+                      <a:avLst/>
+                    </a:prstGeom>
+                  </pic:spPr>
+                </pic:pic>
+              </a:graphicData>
+            </a:graphic>
+          </wp:inline>
+        </w:drawing>
+      </w:r>
+      <w:r>
+        <w:t xml:space="preserve"> </w:t>
+      </w:r>
+    </w:p>
+    <w:p/>
+    <w:p>
+      <w:pPr>
+        <w:pStyle w:val="ListParagraph"/>
+        <w:numPr>
+          <w:ilvl w:val="0"/>
+          <w:numId w:val="1"/>
+        </w:numPr>
+      </w:pPr>
+      <w:r>
+        <w:lastRenderedPageBreak/>
+        <w:t>Log</w:t>
+      </w:r>
+      <w:r>
+        <w:t xml:space="preserve">, specifically git log -n lists only the last n commits. </w:t>
+      </w:r>
+      <w:r>
+        <w:rPr>
+          <w:noProof/>
+        </w:rPr>
+        <w:drawing>
+          <wp:inline distT="0" distB="0" distL="0" distR="0" wp14:anchorId="3AAF2806" wp14:editId="6C9F3270">
+            <wp:extent cx="5534025" cy="3524250"/>
+            <wp:effectExtent l="0" t="0" r="9525" b="0"/>
+            <wp:docPr id="11" name="Picture 11"/>
+            <wp:cNvGraphicFramePr>
+              <a:graphicFrameLocks xmlns:a="http://schemas.openxmlformats.org/drawingml/2006/main" noChangeAspect="1"/>
+            </wp:cNvGraphicFramePr>
+            <a:graphic xmlns:a="http://schemas.openxmlformats.org/drawingml/2006/main">
+              <a:graphicData uri="http://schemas.openxmlformats.org/drawingml/2006/picture">
+                <pic:pic xmlns:pic="http://schemas.openxmlformats.org/drawingml/2006/picture">
+                  <pic:nvPicPr>
+                    <pic:cNvPr id="1" name=""/>
+                    <pic:cNvPicPr/>
+                  </pic:nvPicPr>
+                  <pic:blipFill>
+                    <a:blip r:embed="rId14"/>
+                    <a:stretch>
+                      <a:fillRect/>
+                    </a:stretch>
+                  </pic:blipFill>
+                  <pic:spPr>
+                    <a:xfrm>
+                      <a:off x="0" y="0"/>
+                      <a:ext cx="5534025" cy="3524250"/>
+                    </a:xfrm>
+                    <a:prstGeom prst="rect">
+                      <a:avLst/>
+                    </a:prstGeom>
+                  </pic:spPr>
+                </pic:pic>
+              </a:graphicData>
+            </a:graphic>
+          </wp:inline>
+        </w:drawing>
+      </w:r>
+    </w:p>
+    <w:p/>
+    <w:p>
+      <w:pPr>
+        <w:pStyle w:val="ListParagraph"/>
+        <w:numPr>
+          <w:ilvl w:val="0"/>
+          <w:numId w:val="1"/>
+        </w:numPr>
+      </w:pPr>
+      <w:r>
+        <w:t xml:space="preserve">Clone </w:t>
+      </w:r>
+      <w:r>
+        <w:t>= clones a repository</w:t>
+      </w:r>
+      <w:r>
+        <w:rPr>
+          <w:noProof/>
+        </w:rPr>
+        <w:drawing>
+          <wp:inline distT="0" distB="0" distL="0" distR="0" wp14:anchorId="5727793C" wp14:editId="2062C6CB">
+            <wp:extent cx="5534025" cy="3524250"/>
+            <wp:effectExtent l="0" t="0" r="9525" b="0"/>
+            <wp:docPr id="1" name="Picture 1"/>
+            <wp:cNvGraphicFramePr>
+              <a:graphicFrameLocks xmlns:a="http://schemas.openxmlformats.org/drawingml/2006/main" noChangeAspect="1"/>
+            </wp:cNvGraphicFramePr>
+            <a:graphic xmlns:a="http://schemas.openxmlformats.org/drawingml/2006/main">
+              <a:graphicData uri="http://schemas.openxmlformats.org/drawingml/2006/picture">
+                <pic:pic xmlns:pic="http://schemas.openxmlformats.org/drawingml/2006/picture">
+                  <pic:nvPicPr>
+                    <pic:cNvPr id="1" name=""/>
+                    <pic:cNvPicPr/>
+                  </pic:nvPicPr>
+                  <pic:blipFill>
+                    <a:blip r:embed="rId15"/>
+                    <a:stretch>
+                      <a:fillRect/>
+                    </a:stretch>
+                  </pic:blipFill>
+                  <pic:spPr>
+                    <a:xfrm>
+                      <a:off x="0" y="0"/>
+                      <a:ext cx="5534025" cy="3524250"/>
+                    </a:xfrm>
+                    <a:prstGeom prst="rect">
+                      <a:avLst/>
+                    </a:prstGeom>
+                  </pic:spPr>
+                </pic:pic>
+              </a:graphicData>
+            </a:graphic>
+          </wp:inline>
+        </w:drawing>
+      </w:r>
+    </w:p>
+    <w:p/>
+    <w:p>
+      <w:pPr>
+        <w:pStyle w:val="ListParagraph"/>
+        <w:numPr>
+          <w:ilvl w:val="0"/>
+          <w:numId w:val="1"/>
+        </w:numPr>
+      </w:pPr>
+      <w:r>
+        <w:lastRenderedPageBreak/>
+        <w:t xml:space="preserve">Pull </w:t>
+      </w:r>
+      <w:r>
+        <w:t>= pulls a branch from a remote server.</w:t>
+      </w:r>
+      <w:r>
+        <w:rPr>
+          <w:noProof/>
+        </w:rPr>
+        <w:drawing>
+          <wp:inline distT="0" distB="0" distL="0" distR="0" wp14:anchorId="2308DE5E" wp14:editId="26478E46">
+            <wp:extent cx="5534025" cy="3524250"/>
+            <wp:effectExtent l="0" t="0" r="9525" b="0"/>
+            <wp:docPr id="12" name="Picture 12"/>
+            <wp:cNvGraphicFramePr>
+              <a:graphicFrameLocks xmlns:a="http://schemas.openxmlformats.org/drawingml/2006/main" noChangeAspect="1"/>
+            </wp:cNvGraphicFramePr>
+            <a:graphic xmlns:a="http://schemas.openxmlformats.org/drawingml/2006/main">
+              <a:graphicData uri="http://schemas.openxmlformats.org/drawingml/2006/picture">
+                <pic:pic xmlns:pic="http://schemas.openxmlformats.org/drawingml/2006/picture">
+                  <pic:nvPicPr>
+                    <pic:cNvPr id="1" name=""/>
+                    <pic:cNvPicPr/>
+                  </pic:nvPicPr>
+                  <pic:blipFill>
+                    <a:blip r:embed="rId16"/>
+                    <a:stretch>
+                      <a:fillRect/>
+                    </a:stretch>
+                  </pic:blipFill>
+                  <pic:spPr>
+                    <a:xfrm>
+                      <a:off x="0" y="0"/>
+                      <a:ext cx="5534025" cy="3524250"/>
+                    </a:xfrm>
+                    <a:prstGeom prst="rect">
+                      <a:avLst/>
+                    </a:prstGeom>
+                  </pic:spPr>
+                </pic:pic>
+              </a:graphicData>
+            </a:graphic>
+          </wp:inline>
+        </w:drawing>
+      </w:r>
+    </w:p>
+    <w:p/>
+    <w:p>
+      <w:pPr>
+        <w:pStyle w:val="ListParagraph"/>
+        <w:numPr>
+          <w:ilvl w:val="0"/>
+          <w:numId w:val="1"/>
+        </w:numPr>
+      </w:pPr>
+      <w:r>
+        <w:t>Stash</w:t>
+      </w:r>
+      <w:r>
+        <w:t xml:space="preserve"> = saves local repository’s changes.</w:t>
+      </w:r>
+      <w:r>
+        <w:rPr>
+          <w:noProof/>
+        </w:rPr>
+        <w:t xml:space="preserve"> </w:t>
+      </w:r>
+      <w:r>
+        <w:rPr>
+          <w:noProof/>
+        </w:rPr>
+        <w:drawing>
+          <wp:inline distT="0" distB="0" distL="0" distR="0" wp14:anchorId="3B80EFEA" wp14:editId="5C80CA6F">
+            <wp:extent cx="5534025" cy="3524250"/>
+            <wp:effectExtent l="0" t="0" r="9525" b="0"/>
+            <wp:docPr id="13" name="Picture 13"/>
+            <wp:cNvGraphicFramePr>
+              <a:graphicFrameLocks xmlns:a="http://schemas.openxmlformats.org/drawingml/2006/main" noChangeAspect="1"/>
+            </wp:cNvGraphicFramePr>
+            <a:graphic xmlns:a="http://schemas.openxmlformats.org/drawingml/2006/main">
+              <a:graphicData uri="http://schemas.openxmlformats.org/drawingml/2006/picture">
+                <pic:pic xmlns:pic="http://schemas.openxmlformats.org/drawingml/2006/picture">
+                  <pic:nvPicPr>
+                    <pic:cNvPr id="1" name=""/>
+                    <pic:cNvPicPr/>
+                  </pic:nvPicPr>
+                  <pic:blipFill>
+                    <a:blip r:embed="rId17"/>
+                    <a:stretch>
+                      <a:fillRect/>
+                    </a:stretch>
+                  </pic:blipFill>
+                  <pic:spPr>
+                    <a:xfrm>
+                      <a:off x="0" y="0"/>
+                      <a:ext cx="5534025" cy="3524250"/>
+                    </a:xfrm>
+                    <a:prstGeom prst="rect">
+                      <a:avLst/>
+                    </a:prstGeom>
+                  </pic:spPr>
+                </pic:pic>
+              </a:graphicData>
+            </a:graphic>
+          </wp:inline>
+        </w:drawing>
+      </w:r>
+    </w:p>
+    <w:p/>
+    <w:p/>
+    <w:p>
+      <w:pPr>
+        <w:pStyle w:val="ListParagraph"/>
+        <w:numPr>
+          <w:ilvl w:val="0"/>
+          <w:numId w:val="1"/>
+        </w:numPr>
+      </w:pPr>
+      <w:r>
+        <w:lastRenderedPageBreak/>
+        <w:t>Re</w:t>
+      </w:r>
+      <w:r>
+        <w:t>m</w:t>
+      </w:r>
+      <w:r>
+        <w:t>ove</w:t>
+      </w:r>
+      <w:r>
+        <w:t xml:space="preserve"> = </w:t>
+      </w:r>
+      <w:r>
+        <w:t xml:space="preserve">Git rm removes files from staging area in the </w:t>
+      </w:r>
+      <w:proofErr w:type="gramStart"/>
+      <w:r>
+        <w:t>format :</w:t>
+      </w:r>
+      <w:proofErr w:type="gramEnd"/>
+      <w:r>
+        <w:t xml:space="preserve"> git rm filename</w:t>
+      </w:r>
+      <w:r>
+        <w:t xml:space="preserve">. </w:t>
+      </w:r>
+      <w:r>
+        <w:t>Can use wildcards and -r for recursiv</w:t>
+      </w:r>
+      <w:r>
+        <w:t xml:space="preserve">e. </w:t>
+      </w:r>
+      <w:r>
+        <w:t>Use - - cached to remove from staging area</w:t>
+      </w:r>
+      <w:r>
+        <w:t xml:space="preserve"> </w:t>
+      </w:r>
+      <w:r>
+        <w:t>Use -f to use on working</w:t>
+      </w:r>
+      <w:r>
+        <w:t xml:space="preserve"> </w:t>
+      </w:r>
+      <w:r>
+        <w:t>director</w:t>
+      </w:r>
+      <w:r>
+        <w:t>y.</w:t>
+      </w:r>
+    </w:p>
+    <w:p>
+      <w:r>
+        <w:rPr>
+          <w:noProof/>
+        </w:rPr>
+        <w:t xml:space="preserve"> </w:t>
+      </w:r>
+      <w:r>
+        <w:rPr>
+          <w:noProof/>
+        </w:rPr>
+        <w:drawing>
+          <wp:inline distT="0" distB="0" distL="0" distR="0" wp14:anchorId="398782EE" wp14:editId="1EB6C5AF">
+            <wp:extent cx="5534025" cy="3524250"/>
+            <wp:effectExtent l="0" t="0" r="9525" b="0"/>
+            <wp:docPr id="14" name="Picture 14"/>
+            <wp:cNvGraphicFramePr>
+              <a:graphicFrameLocks xmlns:a="http://schemas.openxmlformats.org/drawingml/2006/main" noChangeAspect="1"/>
+            </wp:cNvGraphicFramePr>
+            <a:graphic xmlns:a="http://schemas.openxmlformats.org/drawingml/2006/main">
+              <a:graphicData uri="http://schemas.openxmlformats.org/drawingml/2006/picture">
+                <pic:pic xmlns:pic="http://schemas.openxmlformats.org/drawingml/2006/picture">
+                  <pic:nvPicPr>
+                    <pic:cNvPr id="1" name=""/>
+                    <pic:cNvPicPr/>
+                  </pic:nvPicPr>
+                  <pic:blipFill>
+                    <a:blip r:embed="rId18"/>
+                    <a:stretch>
+                      <a:fillRect/>
+                    </a:stretch>
+                  </pic:blipFill>
+                  <pic:spPr>
+                    <a:xfrm>
+                      <a:off x="0" y="0"/>
+                      <a:ext cx="5534025" cy="3524250"/>
+                    </a:xfrm>
+                    <a:prstGeom prst="rect">
+                      <a:avLst/>
+                    </a:prstGeom>
+                  </pic:spPr>
+                </pic:pic>
+              </a:graphicData>
+            </a:graphic>
+          </wp:inline>
+        </w:drawing>
       </w:r>
     </w:p>
     <w:sectPr>
@@ -21,6 +938,103 @@
     </w:sectPr>
   </w:body>
 </w:document>
+</file>
+
+<file path=word/numbering.xml><?xml version="1.0" encoding="utf-8"?>
+<w:numbering xmlns:wpc="http://schemas.microsoft.com/office/word/2010/wordprocessingCanvas" xmlns:cx="http://schemas.microsoft.com/office/drawing/2014/chartex" xmlns:cx1="http://schemas.microsoft.com/office/drawing/2015/9/8/chartex" xmlns:cx2="http://schemas.microsoft.com/office/drawing/2015/10/21/chartex" xmlns:cx3="http://schemas.microsoft.com/office/drawing/2016/5/9/chartex" xmlns:cx4="http://schemas.microsoft.com/office/drawing/2016/5/10/chartex" xmlns:cx5="http://schemas.microsoft.com/office/drawing/2016/5/11/chartex" xmlns:cx6="http://schemas.microsoft.com/office/drawing/2016/5/12/chartex" xmlns:cx7="http://schemas.microsoft.com/office/drawing/2016/5/13/chartex" xmlns:cx8="http://schemas.microsoft.com/office/drawing/2016/5/14/chartex" xmlns:mc="http://schemas.openxmlformats.org/markup-compatibility/2006" xmlns:aink="http://schemas.microsoft.com/office/drawing/2016/ink" xmlns:am3d="http://schemas.microsoft.com/office/drawing/2017/model3d" xmlns:o="urn:schemas-microsoft-com:office:office" xmlns:r="http://schemas.openxmlformats.org/officeDocument/2006/relationships" xmlns:m="http://schemas.openxmlformats.org/officeDocument/2006/math" xmlns:v="urn:schemas-microsoft-com:vml" xmlns:wp14="http://schemas.microsoft.com/office/word/2010/wordprocessingDrawing" xmlns:wp="http://schemas.openxmlformats.org/drawingml/2006/wordprocessingDrawing" xmlns:w10="urn:schemas-microsoft-com:office:word" xmlns:w="http://schemas.openxmlformats.org/wordprocessingml/2006/main" xmlns:w14="http://schemas.microsoft.com/office/word/2010/wordml" xmlns:w15="http://schemas.microsoft.com/office/word/2012/wordml" xmlns:w16cex="http://schemas.microsoft.com/office/word/2018/wordml/cex" xmlns:w16cid="http://schemas.microsoft.com/office/word/2016/wordml/cid" xmlns:w16="http://schemas.microsoft.com/office/word/2018/wordml" xmlns:w16sdtdh="http://schemas.microsoft.com/office/word/2020/wordml/sdtdatahash" xmlns:w16se="http://schemas.microsoft.com/office/word/2015/wordml/symex" xmlns:wpg="http://schemas.microsoft.com/office/word/2010/wordprocessingGroup" xmlns:wpi="http://schemas.microsoft.com/office/word/2010/wordprocessingInk" xmlns:wne="http://schemas.microsoft.com/office/word/2006/wordml" xmlns:wps="http://schemas.microsoft.com/office/word/2010/wordprocessingShape" mc:Ignorable="w14 w15 w16se w16cid w16 w16cex w16sdtdh wp14">
+  <w:abstractNum w:abstractNumId="0" w15:restartNumberingAfterBreak="0">
+    <w:nsid w:val="405952D6"/>
+    <w:multiLevelType w:val="hybridMultilevel"/>
+    <w:tmpl w:val="4E5ECC70"/>
+    <w:lvl w:ilvl="0" w:tplc="1809000F">
+      <w:start w:val="1"/>
+      <w:numFmt w:val="decimal"/>
+      <w:lvlText w:val="%1."/>
+      <w:lvlJc w:val="left"/>
+      <w:pPr>
+        <w:ind w:left="720" w:hanging="360"/>
+      </w:pPr>
+      <w:rPr>
+        <w:rFonts w:hint="default"/>
+      </w:rPr>
+    </w:lvl>
+    <w:lvl w:ilvl="1" w:tplc="18090019" w:tentative="1">
+      <w:start w:val="1"/>
+      <w:numFmt w:val="lowerLetter"/>
+      <w:lvlText w:val="%2."/>
+      <w:lvlJc w:val="left"/>
+      <w:pPr>
+        <w:ind w:left="1440" w:hanging="360"/>
+      </w:pPr>
+    </w:lvl>
+    <w:lvl w:ilvl="2" w:tplc="1809001B" w:tentative="1">
+      <w:start w:val="1"/>
+      <w:numFmt w:val="lowerRoman"/>
+      <w:lvlText w:val="%3."/>
+      <w:lvlJc w:val="right"/>
+      <w:pPr>
+        <w:ind w:left="2160" w:hanging="180"/>
+      </w:pPr>
+    </w:lvl>
+    <w:lvl w:ilvl="3" w:tplc="1809000F" w:tentative="1">
+      <w:start w:val="1"/>
+      <w:numFmt w:val="decimal"/>
+      <w:lvlText w:val="%4."/>
+      <w:lvlJc w:val="left"/>
+      <w:pPr>
+        <w:ind w:left="2880" w:hanging="360"/>
+      </w:pPr>
+    </w:lvl>
+    <w:lvl w:ilvl="4" w:tplc="18090019" w:tentative="1">
+      <w:start w:val="1"/>
+      <w:numFmt w:val="lowerLetter"/>
+      <w:lvlText w:val="%5."/>
+      <w:lvlJc w:val="left"/>
+      <w:pPr>
+        <w:ind w:left="3600" w:hanging="360"/>
+      </w:pPr>
+    </w:lvl>
+    <w:lvl w:ilvl="5" w:tplc="1809001B" w:tentative="1">
+      <w:start w:val="1"/>
+      <w:numFmt w:val="lowerRoman"/>
+      <w:lvlText w:val="%6."/>
+      <w:lvlJc w:val="right"/>
+      <w:pPr>
+        <w:ind w:left="4320" w:hanging="180"/>
+      </w:pPr>
+    </w:lvl>
+    <w:lvl w:ilvl="6" w:tplc="1809000F" w:tentative="1">
+      <w:start w:val="1"/>
+      <w:numFmt w:val="decimal"/>
+      <w:lvlText w:val="%7."/>
+      <w:lvlJc w:val="left"/>
+      <w:pPr>
+        <w:ind w:left="5040" w:hanging="360"/>
+      </w:pPr>
+    </w:lvl>
+    <w:lvl w:ilvl="7" w:tplc="18090019" w:tentative="1">
+      <w:start w:val="1"/>
+      <w:numFmt w:val="lowerLetter"/>
+      <w:lvlText w:val="%8."/>
+      <w:lvlJc w:val="left"/>
+      <w:pPr>
+        <w:ind w:left="5760" w:hanging="360"/>
+      </w:pPr>
+    </w:lvl>
+    <w:lvl w:ilvl="8" w:tplc="1809001B" w:tentative="1">
+      <w:start w:val="1"/>
+      <w:numFmt w:val="lowerRoman"/>
+      <w:lvlText w:val="%9."/>
+      <w:lvlJc w:val="right"/>
+      <w:pPr>
+        <w:ind w:left="6480" w:hanging="180"/>
+      </w:pPr>
+    </w:lvl>
+  </w:abstractNum>
+  <w:num w:numId="1">
+    <w:abstractNumId w:val="0"/>
+  </w:num>
+</w:numbering>
 </file>
 
 <file path=word/styles.xml><?xml version="1.0" encoding="utf-8"?>
@@ -422,6 +1436,27 @@
     <w:name w:val="Normal"/>
     <w:qFormat/>
   </w:style>
+  <w:style w:type="paragraph" w:styleId="Heading1">
+    <w:name w:val="heading 1"/>
+    <w:basedOn w:val="Normal"/>
+    <w:next w:val="Normal"/>
+    <w:link w:val="Heading1Char"/>
+    <w:uiPriority w:val="9"/>
+    <w:qFormat/>
+    <w:rsid w:val="000D1937"/>
+    <w:pPr>
+      <w:keepNext/>
+      <w:keepLines/>
+      <w:spacing w:before="240" w:after="0"/>
+      <w:outlineLvl w:val="0"/>
+    </w:pPr>
+    <w:rPr>
+      <w:rFonts w:asciiTheme="majorHAnsi" w:eastAsiaTheme="majorEastAsia" w:hAnsiTheme="majorHAnsi" w:cstheme="majorBidi"/>
+      <w:color w:val="2F5496" w:themeColor="accent1" w:themeShade="BF"/>
+      <w:sz w:val="32"/>
+      <w:szCs w:val="32"/>
+    </w:rPr>
+  </w:style>
   <w:style w:type="character" w:default="1" w:styleId="DefaultParagraphFont">
     <w:name w:val="Default Paragraph Font"/>
     <w:uiPriority w:val="1"/>
@@ -448,6 +1483,30 @@
     <w:uiPriority w:val="99"/>
     <w:semiHidden/>
     <w:unhideWhenUsed/>
+  </w:style>
+  <w:style w:type="character" w:customStyle="1" w:styleId="Heading1Char">
+    <w:name w:val="Heading 1 Char"/>
+    <w:basedOn w:val="DefaultParagraphFont"/>
+    <w:link w:val="Heading1"/>
+    <w:uiPriority w:val="9"/>
+    <w:rsid w:val="000D1937"/>
+    <w:rPr>
+      <w:rFonts w:asciiTheme="majorHAnsi" w:eastAsiaTheme="majorEastAsia" w:hAnsiTheme="majorHAnsi" w:cstheme="majorBidi"/>
+      <w:color w:val="2F5496" w:themeColor="accent1" w:themeShade="BF"/>
+      <w:sz w:val="32"/>
+      <w:szCs w:val="32"/>
+    </w:rPr>
+  </w:style>
+  <w:style w:type="paragraph" w:styleId="ListParagraph">
+    <w:name w:val="List Paragraph"/>
+    <w:basedOn w:val="Normal"/>
+    <w:uiPriority w:val="34"/>
+    <w:qFormat/>
+    <w:rsid w:val="00341A82"/>
+    <w:pPr>
+      <w:ind w:left="720"/>
+      <w:contextualSpacing/>
+    </w:pPr>
   </w:style>
 </w:styles>
 </file>

</xml_diff>